<commit_message>
testing read_and_load unit test
</commit_message>
<xml_diff>
--- a/Developer test case and unit test/Manual unit testcase (MainMenu).docx
+++ b/Developer test case and unit test/Manual unit testcase (MainMenu).docx
@@ -33,18 +33,7 @@
           <w:sz w:val="40"/>
           <w:szCs w:val="40"/>
         </w:rPr>
-        <w:t>main_</w:t>
-      </w:r>
-      <w:bookmarkStart w:id="1" w:name="_GoBack"/>
-      <w:bookmarkEnd w:id="1"/>
-      <w:r>
-        <w:rPr>
-          <w:b/>
-          <w:bCs/>
-          <w:sz w:val="40"/>
-          <w:szCs w:val="40"/>
-        </w:rPr>
-        <w:t>menu.py</w:t>
+        <w:t>main_menu.py</w:t>
       </w:r>
     </w:p>
     <w:tbl>
@@ -1668,15 +1657,7 @@
                 <w:sz w:val="24"/>
                 <w:szCs w:val="24"/>
               </w:rPr>
-              <w:t xml:space="preserve">Press 'W' for UP, 'A' for LEFT, 'S' for DOWN, 'D' for RIGHT, 'M' for MAIN </w:t>
-            </w:r>
-            <w:proofErr w:type="gramStart"/>
-            <w:r>
-              <w:rPr>
-                <w:sz w:val="24"/>
-                <w:szCs w:val="24"/>
-              </w:rPr>
-              <w:t>MENU:</w:t>
+              <w:t>Press 'W' for UP, 'A' for LEFT, 'S' for DOWN, 'D' for RIGHT, 'M' for MAIN MENU:</w:t>
             </w:r>
             <w:r>
               <w:rPr>
@@ -1685,7 +1666,6 @@
               </w:rPr>
               <w:t>.</w:t>
             </w:r>
-            <w:proofErr w:type="gramEnd"/>
           </w:p>
         </w:tc>
         <w:tc>
@@ -1927,23 +1907,7 @@
                 <w:sz w:val="24"/>
                 <w:szCs w:val="24"/>
               </w:rPr>
-              <w:t xml:space="preserve">Main menu </w:t>
-            </w:r>
-            <w:proofErr w:type="gramStart"/>
-            <w:r>
-              <w:rPr>
-                <w:sz w:val="24"/>
-                <w:szCs w:val="24"/>
-              </w:rPr>
-              <w:t>display</w:t>
-            </w:r>
-            <w:proofErr w:type="gramEnd"/>
-            <w:r>
-              <w:rPr>
-                <w:sz w:val="24"/>
-                <w:szCs w:val="24"/>
-              </w:rPr>
-              <w:t xml:space="preserve"> again</w:t>
+              <w:t>Main menu display again</w:t>
             </w:r>
           </w:p>
         </w:tc>
@@ -2059,17 +2023,8 @@
                 <w:sz w:val="24"/>
                 <w:szCs w:val="24"/>
               </w:rPr>
-              <w:t xml:space="preserve">an error </w:t>
-            </w:r>
-            <w:proofErr w:type="gramStart"/>
-            <w:r>
-              <w:rPr>
-                <w:sz w:val="24"/>
-                <w:szCs w:val="24"/>
-              </w:rPr>
-              <w:t>message</w:t>
-            </w:r>
-            <w:proofErr w:type="gramEnd"/>
+              <w:t>an error message</w:t>
+            </w:r>
           </w:p>
           <w:p>
             <w:pPr>
@@ -2343,6 +2298,107 @@
       </w:tr>
     </w:tbl>
     <w:p/>
+    <w:p/>
+    <w:p/>
+    <w:p/>
+    <w:p/>
+    <w:p/>
+    <w:p/>
+    <w:p>
+      <w:r>
+        <w:rPr>
+          <w:noProof/>
+        </w:rPr>
+        <w:drawing>
+          <wp:inline distT="0" distB="0" distL="0" distR="0" wp14:anchorId="57420117" wp14:editId="3EBB2346">
+            <wp:extent cx="8863330" cy="4985385"/>
+            <wp:effectExtent l="0" t="0" r="0" b="5715"/>
+            <wp:docPr id="5" name="Picture 5"/>
+            <wp:cNvGraphicFramePr>
+              <a:graphicFrameLocks xmlns:a="http://schemas.openxmlformats.org/drawingml/2006/main" noChangeAspect="1"/>
+            </wp:cNvGraphicFramePr>
+            <a:graphic xmlns:a="http://schemas.openxmlformats.org/drawingml/2006/main">
+              <a:graphicData uri="http://schemas.openxmlformats.org/drawingml/2006/picture">
+                <pic:pic xmlns:pic="http://schemas.openxmlformats.org/drawingml/2006/picture">
+                  <pic:nvPicPr>
+                    <pic:cNvPr id="1" name=""/>
+                    <pic:cNvPicPr/>
+                  </pic:nvPicPr>
+                  <pic:blipFill>
+                    <a:blip r:embed="rId10"/>
+                    <a:stretch>
+                      <a:fillRect/>
+                    </a:stretch>
+                  </pic:blipFill>
+                  <pic:spPr>
+                    <a:xfrm>
+                      <a:off x="0" y="0"/>
+                      <a:ext cx="8863330" cy="4985385"/>
+                    </a:xfrm>
+                    <a:prstGeom prst="rect">
+                      <a:avLst/>
+                    </a:prstGeom>
+                  </pic:spPr>
+                </pic:pic>
+              </a:graphicData>
+            </a:graphic>
+          </wp:inline>
+        </w:drawing>
+      </w:r>
+    </w:p>
+    <w:p/>
+    <w:p/>
+    <w:p/>
+    <w:p>
+      <w:r>
+        <w:lastRenderedPageBreak/>
+        <w:t>Coverage.</w:t>
+      </w:r>
+      <w:bookmarkStart w:id="1" w:name="_GoBack"/>
+      <w:bookmarkEnd w:id="1"/>
+    </w:p>
+    <w:p>
+      <w:r>
+        <w:rPr>
+          <w:noProof/>
+        </w:rPr>
+        <w:drawing>
+          <wp:inline distT="0" distB="0" distL="0" distR="0" wp14:anchorId="4BB49B1B" wp14:editId="593A68F3">
+            <wp:extent cx="7735516" cy="4351020"/>
+            <wp:effectExtent l="0" t="0" r="0" b="0"/>
+            <wp:docPr id="7" name="Picture 7"/>
+            <wp:cNvGraphicFramePr>
+              <a:graphicFrameLocks xmlns:a="http://schemas.openxmlformats.org/drawingml/2006/main" noChangeAspect="1"/>
+            </wp:cNvGraphicFramePr>
+            <a:graphic xmlns:a="http://schemas.openxmlformats.org/drawingml/2006/main">
+              <a:graphicData uri="http://schemas.openxmlformats.org/drawingml/2006/picture">
+                <pic:pic xmlns:pic="http://schemas.openxmlformats.org/drawingml/2006/picture">
+                  <pic:nvPicPr>
+                    <pic:cNvPr id="1" name=""/>
+                    <pic:cNvPicPr/>
+                  </pic:nvPicPr>
+                  <pic:blipFill>
+                    <a:blip r:embed="rId11"/>
+                    <a:stretch>
+                      <a:fillRect/>
+                    </a:stretch>
+                  </pic:blipFill>
+                  <pic:spPr>
+                    <a:xfrm>
+                      <a:off x="0" y="0"/>
+                      <a:ext cx="7739189" cy="4353086"/>
+                    </a:xfrm>
+                    <a:prstGeom prst="rect">
+                      <a:avLst/>
+                    </a:prstGeom>
+                  </pic:spPr>
+                </pic:pic>
+              </a:graphicData>
+            </a:graphic>
+          </wp:inline>
+        </w:drawing>
+      </w:r>
+    </w:p>
     <w:sectPr>
       <w:pgSz w:w="16838" w:h="11906" w:orient="landscape"/>
       <w:pgMar w:top="1440" w:right="1440" w:bottom="1440" w:left="1440" w:header="708" w:footer="708" w:gutter="0"/>

</xml_diff>

<commit_message>
updated test case and manual unit test
</commit_message>
<xml_diff>
--- a/Developer test case and unit test/Manual unit testcase (MainMenu).docx
+++ b/Developer test case and unit test/Manual unit testcase (MainMenu).docx
@@ -1657,7 +1657,15 @@
                 <w:sz w:val="24"/>
                 <w:szCs w:val="24"/>
               </w:rPr>
-              <w:t>Press 'W' for UP, 'A' for LEFT, 'S' for DOWN, 'D' for RIGHT, 'M' for MAIN MENU:</w:t>
+              <w:t xml:space="preserve">Press 'W' for UP, 'A' for LEFT, 'S' for DOWN, 'D' for RIGHT, 'M' for MAIN </w:t>
+            </w:r>
+            <w:proofErr w:type="gramStart"/>
+            <w:r>
+              <w:rPr>
+                <w:sz w:val="24"/>
+                <w:szCs w:val="24"/>
+              </w:rPr>
+              <w:t>MENU:</w:t>
             </w:r>
             <w:r>
               <w:rPr>
@@ -1666,6 +1674,7 @@
               </w:rPr>
               <w:t>.</w:t>
             </w:r>
+            <w:proofErr w:type="gramEnd"/>
           </w:p>
         </w:tc>
         <w:tc>
@@ -1907,7 +1916,23 @@
                 <w:sz w:val="24"/>
                 <w:szCs w:val="24"/>
               </w:rPr>
-              <w:t>Main menu display again</w:t>
+              <w:t xml:space="preserve">Main menu </w:t>
+            </w:r>
+            <w:proofErr w:type="gramStart"/>
+            <w:r>
+              <w:rPr>
+                <w:sz w:val="24"/>
+                <w:szCs w:val="24"/>
+              </w:rPr>
+              <w:t>display</w:t>
+            </w:r>
+            <w:proofErr w:type="gramEnd"/>
+            <w:r>
+              <w:rPr>
+                <w:sz w:val="24"/>
+                <w:szCs w:val="24"/>
+              </w:rPr>
+              <w:t xml:space="preserve"> again</w:t>
             </w:r>
           </w:p>
         </w:tc>
@@ -2023,8 +2048,17 @@
                 <w:sz w:val="24"/>
                 <w:szCs w:val="24"/>
               </w:rPr>
-              <w:t>an error message</w:t>
-            </w:r>
+              <w:t xml:space="preserve">an error </w:t>
+            </w:r>
+            <w:proofErr w:type="gramStart"/>
+            <w:r>
+              <w:rPr>
+                <w:sz w:val="24"/>
+                <w:szCs w:val="24"/>
+              </w:rPr>
+              <w:t>message</w:t>
+            </w:r>
+            <w:proofErr w:type="gramEnd"/>
           </w:p>
           <w:p>
             <w:pPr>
@@ -2303,16 +2337,1242 @@
     <w:p/>
     <w:p/>
     <w:p/>
+    <w:p>
+      <w:pPr>
+        <w:jc w:val="center"/>
+        <w:rPr>
+          <w:b/>
+          <w:bCs/>
+          <w:sz w:val="40"/>
+          <w:szCs w:val="40"/>
+        </w:rPr>
+      </w:pPr>
+      <w:r>
+        <w:rPr>
+          <w:b/>
+          <w:bCs/>
+          <w:sz w:val="40"/>
+          <w:szCs w:val="40"/>
+        </w:rPr>
+        <w:lastRenderedPageBreak/>
+        <w:t xml:space="preserve">Manual </w:t>
+      </w:r>
+      <w:r>
+        <w:rPr>
+          <w:b/>
+          <w:bCs/>
+          <w:sz w:val="40"/>
+          <w:szCs w:val="40"/>
+        </w:rPr>
+        <w:t>U</w:t>
+      </w:r>
+      <w:r>
+        <w:rPr>
+          <w:b/>
+          <w:bCs/>
+          <w:sz w:val="40"/>
+          <w:szCs w:val="40"/>
+        </w:rPr>
+        <w:t>nit test for</w:t>
+      </w:r>
+      <w:r>
+        <w:rPr>
+          <w:b/>
+          <w:bCs/>
+          <w:sz w:val="40"/>
+          <w:szCs w:val="40"/>
+        </w:rPr>
+        <w:t xml:space="preserve"> </w:t>
+      </w:r>
+      <w:r>
+        <w:rPr>
+          <w:b/>
+          <w:bCs/>
+          <w:sz w:val="40"/>
+          <w:szCs w:val="40"/>
+        </w:rPr>
+        <w:t>Read and load.py</w:t>
+      </w:r>
+    </w:p>
+    <w:tbl>
+      <w:tblPr>
+        <w:tblpPr w:leftFromText="180" w:rightFromText="180" w:vertAnchor="text" w:horzAnchor="margin" w:tblpY="1156"/>
+        <w:tblW w:w="14387" w:type="dxa"/>
+        <w:tblBorders>
+          <w:top w:val="single" w:sz="8" w:space="0" w:color="000000"/>
+          <w:left w:val="single" w:sz="8" w:space="0" w:color="000000"/>
+          <w:bottom w:val="single" w:sz="8" w:space="0" w:color="000000"/>
+          <w:right w:val="single" w:sz="8" w:space="0" w:color="000000"/>
+          <w:insideH w:val="single" w:sz="8" w:space="0" w:color="000000"/>
+          <w:insideV w:val="single" w:sz="8" w:space="0" w:color="000000"/>
+        </w:tblBorders>
+        <w:tblLayout w:type="fixed"/>
+        <w:tblLook w:val="0600" w:firstRow="0" w:lastRow="0" w:firstColumn="0" w:lastColumn="0" w:noHBand="1" w:noVBand="1"/>
+      </w:tblPr>
+      <w:tblGrid>
+        <w:gridCol w:w="1537"/>
+        <w:gridCol w:w="2529"/>
+        <w:gridCol w:w="1610"/>
+        <w:gridCol w:w="2901"/>
+        <w:gridCol w:w="3653"/>
+        <w:gridCol w:w="2157"/>
+      </w:tblGrid>
+      <w:tr>
+        <w:trPr>
+          <w:trHeight w:val="894"/>
+        </w:trPr>
+        <w:tc>
+          <w:tcPr>
+            <w:tcW w:w="1537" w:type="dxa"/>
+            <w:shd w:val="clear" w:color="auto" w:fill="auto"/>
+            <w:tcMar>
+              <w:top w:w="100" w:type="dxa"/>
+              <w:left w:w="100" w:type="dxa"/>
+              <w:bottom w:w="100" w:type="dxa"/>
+              <w:right w:w="100" w:type="dxa"/>
+            </w:tcMar>
+          </w:tcPr>
+          <w:p>
+            <w:pPr>
+              <w:widowControl w:val="0"/>
+              <w:spacing w:line="240" w:lineRule="auto"/>
+              <w:rPr>
+                <w:b/>
+                <w:sz w:val="24"/>
+                <w:szCs w:val="24"/>
+              </w:rPr>
+            </w:pPr>
+            <w:r>
+              <w:rPr>
+                <w:b/>
+                <w:sz w:val="24"/>
+                <w:szCs w:val="24"/>
+              </w:rPr>
+              <w:t xml:space="preserve">Test Scenario </w:t>
+            </w:r>
+          </w:p>
+        </w:tc>
+        <w:tc>
+          <w:tcPr>
+            <w:tcW w:w="2529" w:type="dxa"/>
+            <w:shd w:val="clear" w:color="auto" w:fill="auto"/>
+            <w:tcMar>
+              <w:top w:w="100" w:type="dxa"/>
+              <w:left w:w="100" w:type="dxa"/>
+              <w:bottom w:w="100" w:type="dxa"/>
+              <w:right w:w="100" w:type="dxa"/>
+            </w:tcMar>
+          </w:tcPr>
+          <w:p>
+            <w:pPr>
+              <w:widowControl w:val="0"/>
+              <w:spacing w:line="240" w:lineRule="auto"/>
+              <w:rPr>
+                <w:b/>
+                <w:sz w:val="24"/>
+                <w:szCs w:val="24"/>
+              </w:rPr>
+            </w:pPr>
+            <w:r>
+              <w:rPr>
+                <w:b/>
+                <w:sz w:val="24"/>
+                <w:szCs w:val="24"/>
+              </w:rPr>
+              <w:t>Test Description</w:t>
+            </w:r>
+          </w:p>
+        </w:tc>
+        <w:tc>
+          <w:tcPr>
+            <w:tcW w:w="1610" w:type="dxa"/>
+            <w:shd w:val="clear" w:color="auto" w:fill="auto"/>
+            <w:tcMar>
+              <w:top w:w="100" w:type="dxa"/>
+              <w:left w:w="100" w:type="dxa"/>
+              <w:bottom w:w="100" w:type="dxa"/>
+              <w:right w:w="100" w:type="dxa"/>
+            </w:tcMar>
+          </w:tcPr>
+          <w:p>
+            <w:pPr>
+              <w:widowControl w:val="0"/>
+              <w:spacing w:line="240" w:lineRule="auto"/>
+              <w:rPr>
+                <w:b/>
+                <w:sz w:val="24"/>
+                <w:szCs w:val="24"/>
+              </w:rPr>
+            </w:pPr>
+            <w:r>
+              <w:rPr>
+                <w:b/>
+                <w:sz w:val="24"/>
+                <w:szCs w:val="24"/>
+              </w:rPr>
+              <w:t>Test Values</w:t>
+            </w:r>
+          </w:p>
+        </w:tc>
+        <w:tc>
+          <w:tcPr>
+            <w:tcW w:w="2901" w:type="dxa"/>
+            <w:shd w:val="clear" w:color="auto" w:fill="auto"/>
+            <w:tcMar>
+              <w:top w:w="100" w:type="dxa"/>
+              <w:left w:w="100" w:type="dxa"/>
+              <w:bottom w:w="100" w:type="dxa"/>
+              <w:right w:w="100" w:type="dxa"/>
+            </w:tcMar>
+          </w:tcPr>
+          <w:p>
+            <w:pPr>
+              <w:widowControl w:val="0"/>
+              <w:spacing w:line="240" w:lineRule="auto"/>
+              <w:rPr>
+                <w:b/>
+                <w:sz w:val="24"/>
+                <w:szCs w:val="24"/>
+              </w:rPr>
+            </w:pPr>
+            <w:r>
+              <w:rPr>
+                <w:b/>
+                <w:sz w:val="24"/>
+                <w:szCs w:val="24"/>
+              </w:rPr>
+              <w:t>Expected</w:t>
+            </w:r>
+          </w:p>
+          <w:p>
+            <w:pPr>
+              <w:widowControl w:val="0"/>
+              <w:spacing w:line="240" w:lineRule="auto"/>
+              <w:rPr>
+                <w:b/>
+                <w:sz w:val="24"/>
+                <w:szCs w:val="24"/>
+              </w:rPr>
+            </w:pPr>
+            <w:r>
+              <w:rPr>
+                <w:b/>
+                <w:sz w:val="24"/>
+                <w:szCs w:val="24"/>
+              </w:rPr>
+              <w:t>Outcome</w:t>
+            </w:r>
+          </w:p>
+        </w:tc>
+        <w:tc>
+          <w:tcPr>
+            <w:tcW w:w="3653" w:type="dxa"/>
+            <w:shd w:val="clear" w:color="auto" w:fill="auto"/>
+            <w:tcMar>
+              <w:top w:w="100" w:type="dxa"/>
+              <w:left w:w="100" w:type="dxa"/>
+              <w:bottom w:w="100" w:type="dxa"/>
+              <w:right w:w="100" w:type="dxa"/>
+            </w:tcMar>
+          </w:tcPr>
+          <w:p>
+            <w:pPr>
+              <w:widowControl w:val="0"/>
+              <w:spacing w:line="240" w:lineRule="auto"/>
+              <w:rPr>
+                <w:b/>
+                <w:sz w:val="24"/>
+                <w:szCs w:val="24"/>
+              </w:rPr>
+            </w:pPr>
+            <w:r>
+              <w:rPr>
+                <w:b/>
+                <w:sz w:val="24"/>
+                <w:szCs w:val="24"/>
+              </w:rPr>
+              <w:t xml:space="preserve">Actual </w:t>
+            </w:r>
+          </w:p>
+          <w:p>
+            <w:pPr>
+              <w:widowControl w:val="0"/>
+              <w:spacing w:line="240" w:lineRule="auto"/>
+              <w:rPr>
+                <w:b/>
+                <w:sz w:val="24"/>
+                <w:szCs w:val="24"/>
+              </w:rPr>
+            </w:pPr>
+            <w:r>
+              <w:rPr>
+                <w:b/>
+                <w:sz w:val="24"/>
+                <w:szCs w:val="24"/>
+              </w:rPr>
+              <w:t>Outcome</w:t>
+            </w:r>
+          </w:p>
+        </w:tc>
+        <w:tc>
+          <w:tcPr>
+            <w:tcW w:w="2157" w:type="dxa"/>
+          </w:tcPr>
+          <w:p>
+            <w:pPr>
+              <w:widowControl w:val="0"/>
+              <w:spacing w:line="240" w:lineRule="auto"/>
+              <w:rPr>
+                <w:b/>
+                <w:sz w:val="24"/>
+                <w:szCs w:val="24"/>
+              </w:rPr>
+            </w:pPr>
+            <w:r>
+              <w:rPr>
+                <w:b/>
+                <w:sz w:val="24"/>
+                <w:szCs w:val="24"/>
+              </w:rPr>
+              <w:t>Justification</w:t>
+            </w:r>
+          </w:p>
+        </w:tc>
+      </w:tr>
+      <w:tr>
+        <w:trPr>
+          <w:trHeight w:val="3174"/>
+        </w:trPr>
+        <w:tc>
+          <w:tcPr>
+            <w:tcW w:w="1537" w:type="dxa"/>
+            <w:shd w:val="clear" w:color="auto" w:fill="auto"/>
+            <w:tcMar>
+              <w:top w:w="100" w:type="dxa"/>
+              <w:left w:w="100" w:type="dxa"/>
+              <w:bottom w:w="100" w:type="dxa"/>
+              <w:right w:w="100" w:type="dxa"/>
+            </w:tcMar>
+          </w:tcPr>
+          <w:p>
+            <w:pPr>
+              <w:widowControl w:val="0"/>
+              <w:tabs>
+                <w:tab w:val="left" w:pos="1068"/>
+              </w:tabs>
+              <w:spacing w:line="240" w:lineRule="auto"/>
+              <w:rPr>
+                <w:bCs/>
+                <w:sz w:val="24"/>
+                <w:szCs w:val="24"/>
+              </w:rPr>
+            </w:pPr>
+            <w:r>
+              <w:rPr>
+                <w:bCs/>
+                <w:sz w:val="24"/>
+                <w:szCs w:val="24"/>
+              </w:rPr>
+              <w:t>1</w:t>
+            </w:r>
+            <w:r>
+              <w:rPr>
+                <w:bCs/>
+                <w:sz w:val="24"/>
+                <w:szCs w:val="24"/>
+              </w:rPr>
+              <w:tab/>
+            </w:r>
+          </w:p>
+        </w:tc>
+        <w:tc>
+          <w:tcPr>
+            <w:tcW w:w="2529" w:type="dxa"/>
+            <w:shd w:val="clear" w:color="auto" w:fill="auto"/>
+            <w:tcMar>
+              <w:top w:w="100" w:type="dxa"/>
+              <w:left w:w="100" w:type="dxa"/>
+              <w:bottom w:w="100" w:type="dxa"/>
+              <w:right w:w="100" w:type="dxa"/>
+            </w:tcMar>
+          </w:tcPr>
+          <w:p>
+            <w:pPr>
+              <w:widowControl w:val="0"/>
+              <w:spacing w:line="240" w:lineRule="auto"/>
+              <w:rPr>
+                <w:bCs/>
+                <w:sz w:val="24"/>
+                <w:szCs w:val="24"/>
+              </w:rPr>
+            </w:pPr>
+            <w:r>
+              <w:rPr>
+                <w:bCs/>
+                <w:sz w:val="24"/>
+                <w:szCs w:val="24"/>
+              </w:rPr>
+              <w:t>O</w:t>
+            </w:r>
+            <w:r>
+              <w:rPr>
+                <w:bCs/>
+                <w:sz w:val="24"/>
+                <w:szCs w:val="24"/>
+              </w:rPr>
+              <w:t xml:space="preserve">pen maze.csv file </w:t>
+            </w:r>
+          </w:p>
+        </w:tc>
+        <w:tc>
+          <w:tcPr>
+            <w:tcW w:w="1610" w:type="dxa"/>
+            <w:shd w:val="clear" w:color="auto" w:fill="auto"/>
+            <w:tcMar>
+              <w:top w:w="100" w:type="dxa"/>
+              <w:left w:w="100" w:type="dxa"/>
+              <w:bottom w:w="100" w:type="dxa"/>
+              <w:right w:w="100" w:type="dxa"/>
+            </w:tcMar>
+          </w:tcPr>
+          <w:p>
+            <w:pPr>
+              <w:widowControl w:val="0"/>
+              <w:spacing w:line="240" w:lineRule="auto"/>
+              <w:rPr>
+                <w:bCs/>
+                <w:sz w:val="24"/>
+                <w:szCs w:val="24"/>
+              </w:rPr>
+            </w:pPr>
+            <w:r>
+              <w:rPr>
+                <w:bCs/>
+                <w:sz w:val="24"/>
+                <w:szCs w:val="24"/>
+              </w:rPr>
+              <w:t>Enter the name of the data file: maze.csv</w:t>
+            </w:r>
+          </w:p>
+        </w:tc>
+        <w:tc>
+          <w:tcPr>
+            <w:tcW w:w="2901" w:type="dxa"/>
+            <w:shd w:val="clear" w:color="auto" w:fill="auto"/>
+            <w:tcMar>
+              <w:top w:w="100" w:type="dxa"/>
+              <w:left w:w="100" w:type="dxa"/>
+              <w:bottom w:w="100" w:type="dxa"/>
+              <w:right w:w="100" w:type="dxa"/>
+            </w:tcMar>
+          </w:tcPr>
+          <w:p>
+            <w:pPr>
+              <w:widowControl w:val="0"/>
+              <w:spacing w:line="240" w:lineRule="auto"/>
+              <w:rPr>
+                <w:bCs/>
+                <w:sz w:val="24"/>
+                <w:szCs w:val="24"/>
+              </w:rPr>
+            </w:pPr>
+            <w:r>
+              <w:rPr>
+                <w:bCs/>
+                <w:sz w:val="24"/>
+                <w:szCs w:val="24"/>
+              </w:rPr>
+              <w:t>Display:</w:t>
+            </w:r>
+          </w:p>
+          <w:p>
+            <w:pPr>
+              <w:widowControl w:val="0"/>
+              <w:spacing w:line="240" w:lineRule="auto"/>
+              <w:rPr>
+                <w:bCs/>
+                <w:sz w:val="24"/>
+                <w:szCs w:val="24"/>
+              </w:rPr>
+            </w:pPr>
+          </w:p>
+          <w:p>
+            <w:pPr>
+              <w:widowControl w:val="0"/>
+              <w:spacing w:line="240" w:lineRule="auto"/>
+              <w:rPr>
+                <w:bCs/>
+                <w:sz w:val="24"/>
+                <w:szCs w:val="24"/>
+              </w:rPr>
+            </w:pPr>
+            <w:r>
+              <w:rPr>
+                <w:bCs/>
+                <w:sz w:val="24"/>
+                <w:szCs w:val="24"/>
+              </w:rPr>
+              <w:t>Number of lines reads: 8</w:t>
+            </w:r>
+          </w:p>
+          <w:p>
+            <w:pPr>
+              <w:widowControl w:val="0"/>
+              <w:spacing w:line="240" w:lineRule="auto"/>
+              <w:rPr>
+                <w:bCs/>
+                <w:sz w:val="24"/>
+                <w:szCs w:val="24"/>
+              </w:rPr>
+            </w:pPr>
+          </w:p>
+          <w:p>
+            <w:pPr>
+              <w:widowControl w:val="0"/>
+              <w:spacing w:line="240" w:lineRule="auto"/>
+              <w:rPr>
+                <w:bCs/>
+                <w:sz w:val="24"/>
+                <w:szCs w:val="24"/>
+              </w:rPr>
+            </w:pPr>
+            <w:r>
+              <w:rPr>
+                <w:bCs/>
+                <w:sz w:val="24"/>
+                <w:szCs w:val="24"/>
+              </w:rPr>
+              <w:t>Enter anything to return to Main Menu</w:t>
+            </w:r>
+          </w:p>
+        </w:tc>
+        <w:tc>
+          <w:tcPr>
+            <w:tcW w:w="3653" w:type="dxa"/>
+            <w:shd w:val="clear" w:color="auto" w:fill="auto"/>
+            <w:tcMar>
+              <w:top w:w="100" w:type="dxa"/>
+              <w:left w:w="100" w:type="dxa"/>
+              <w:bottom w:w="100" w:type="dxa"/>
+              <w:right w:w="100" w:type="dxa"/>
+            </w:tcMar>
+          </w:tcPr>
+          <w:p>
+            <w:pPr>
+              <w:widowControl w:val="0"/>
+              <w:spacing w:line="240" w:lineRule="auto"/>
+              <w:rPr>
+                <w:noProof/>
+              </w:rPr>
+            </w:pPr>
+            <w:r>
+              <w:rPr>
+                <w:noProof/>
+              </w:rPr>
+              <w:drawing>
+                <wp:inline distT="0" distB="0" distL="0" distR="0" wp14:anchorId="10FAB633" wp14:editId="7D2C7F71">
+                  <wp:extent cx="2270760" cy="2171700"/>
+                  <wp:effectExtent l="0" t="0" r="0" b="0"/>
+                  <wp:docPr id="9" name="Picture 9"/>
+                  <wp:cNvGraphicFramePr>
+                    <a:graphicFrameLocks xmlns:a="http://schemas.openxmlformats.org/drawingml/2006/main" noChangeAspect="1"/>
+                  </wp:cNvGraphicFramePr>
+                  <a:graphic xmlns:a="http://schemas.openxmlformats.org/drawingml/2006/main">
+                    <a:graphicData uri="http://schemas.openxmlformats.org/drawingml/2006/picture">
+                      <pic:pic xmlns:pic="http://schemas.openxmlformats.org/drawingml/2006/picture">
+                        <pic:nvPicPr>
+                          <pic:cNvPr id="1" name=""/>
+                          <pic:cNvPicPr/>
+                        </pic:nvPicPr>
+                        <pic:blipFill rotWithShape="1">
+                          <a:blip r:embed="rId10"/>
+                          <a:srcRect t="-1" r="69520" b="48169"/>
+                          <a:stretch/>
+                        </pic:blipFill>
+                        <pic:spPr bwMode="auto">
+                          <a:xfrm>
+                            <a:off x="0" y="0"/>
+                            <a:ext cx="2292889" cy="2192864"/>
+                          </a:xfrm>
+                          <a:prstGeom prst="rect">
+                            <a:avLst/>
+                          </a:prstGeom>
+                          <a:ln>
+                            <a:noFill/>
+                          </a:ln>
+                          <a:extLst>
+                            <a:ext uri="{53640926-AAD7-44D8-BBD7-CCE9431645EC}">
+                              <a14:shadowObscured xmlns:a14="http://schemas.microsoft.com/office/drawing/2010/main"/>
+                            </a:ext>
+                          </a:extLst>
+                        </pic:spPr>
+                      </pic:pic>
+                    </a:graphicData>
+                  </a:graphic>
+                </wp:inline>
+              </w:drawing>
+            </w:r>
+          </w:p>
+          <w:p>
+            <w:pPr>
+              <w:widowControl w:val="0"/>
+              <w:spacing w:line="240" w:lineRule="auto"/>
+              <w:rPr>
+                <w:noProof/>
+              </w:rPr>
+            </w:pPr>
+          </w:p>
+          <w:p>
+            <w:pPr>
+              <w:widowControl w:val="0"/>
+              <w:spacing w:line="240" w:lineRule="auto"/>
+              <w:rPr>
+                <w:b/>
+                <w:sz w:val="24"/>
+                <w:szCs w:val="24"/>
+              </w:rPr>
+            </w:pPr>
+          </w:p>
+        </w:tc>
+        <w:tc>
+          <w:tcPr>
+            <w:tcW w:w="2157" w:type="dxa"/>
+          </w:tcPr>
+          <w:p>
+            <w:pPr>
+              <w:widowControl w:val="0"/>
+              <w:spacing w:line="240" w:lineRule="auto"/>
+              <w:rPr>
+                <w:b/>
+                <w:sz w:val="24"/>
+                <w:szCs w:val="24"/>
+              </w:rPr>
+            </w:pPr>
+          </w:p>
+        </w:tc>
+      </w:tr>
+      <w:tr>
+        <w:trPr>
+          <w:trHeight w:val="894"/>
+        </w:trPr>
+        <w:tc>
+          <w:tcPr>
+            <w:tcW w:w="1537" w:type="dxa"/>
+            <w:shd w:val="clear" w:color="auto" w:fill="auto"/>
+            <w:tcMar>
+              <w:top w:w="100" w:type="dxa"/>
+              <w:left w:w="100" w:type="dxa"/>
+              <w:bottom w:w="100" w:type="dxa"/>
+              <w:right w:w="100" w:type="dxa"/>
+            </w:tcMar>
+          </w:tcPr>
+          <w:p>
+            <w:pPr>
+              <w:widowControl w:val="0"/>
+              <w:spacing w:line="240" w:lineRule="auto"/>
+              <w:rPr>
+                <w:bCs/>
+                <w:sz w:val="24"/>
+                <w:szCs w:val="24"/>
+              </w:rPr>
+            </w:pPr>
+            <w:r>
+              <w:rPr>
+                <w:bCs/>
+                <w:sz w:val="24"/>
+                <w:szCs w:val="24"/>
+              </w:rPr>
+              <w:t>2</w:t>
+            </w:r>
+          </w:p>
+        </w:tc>
+        <w:tc>
+          <w:tcPr>
+            <w:tcW w:w="2529" w:type="dxa"/>
+            <w:shd w:val="clear" w:color="auto" w:fill="auto"/>
+            <w:tcMar>
+              <w:top w:w="100" w:type="dxa"/>
+              <w:left w:w="100" w:type="dxa"/>
+              <w:bottom w:w="100" w:type="dxa"/>
+              <w:right w:w="100" w:type="dxa"/>
+            </w:tcMar>
+          </w:tcPr>
+          <w:p>
+            <w:pPr>
+              <w:widowControl w:val="0"/>
+              <w:spacing w:line="240" w:lineRule="auto"/>
+              <w:rPr>
+                <w:bCs/>
+                <w:sz w:val="24"/>
+                <w:szCs w:val="24"/>
+              </w:rPr>
+            </w:pPr>
+            <w:r>
+              <w:rPr>
+                <w:bCs/>
+                <w:sz w:val="24"/>
+                <w:szCs w:val="24"/>
+              </w:rPr>
+              <w:t>Leave Null on “Enter the name of the data file”</w:t>
+            </w:r>
+          </w:p>
+          <w:p>
+            <w:pPr>
+              <w:widowControl w:val="0"/>
+              <w:spacing w:line="240" w:lineRule="auto"/>
+              <w:rPr>
+                <w:bCs/>
+                <w:sz w:val="24"/>
+                <w:szCs w:val="24"/>
+              </w:rPr>
+            </w:pPr>
+          </w:p>
+          <w:p>
+            <w:pPr>
+              <w:widowControl w:val="0"/>
+              <w:spacing w:line="240" w:lineRule="auto"/>
+              <w:rPr>
+                <w:bCs/>
+                <w:sz w:val="24"/>
+                <w:szCs w:val="24"/>
+              </w:rPr>
+            </w:pPr>
+          </w:p>
+          <w:p>
+            <w:pPr>
+              <w:widowControl w:val="0"/>
+              <w:spacing w:line="240" w:lineRule="auto"/>
+              <w:rPr>
+                <w:bCs/>
+                <w:sz w:val="24"/>
+                <w:szCs w:val="24"/>
+              </w:rPr>
+            </w:pPr>
+          </w:p>
+          <w:p>
+            <w:pPr>
+              <w:widowControl w:val="0"/>
+              <w:spacing w:line="240" w:lineRule="auto"/>
+              <w:rPr>
+                <w:bCs/>
+                <w:sz w:val="24"/>
+                <w:szCs w:val="24"/>
+              </w:rPr>
+            </w:pPr>
+          </w:p>
+          <w:p>
+            <w:pPr>
+              <w:widowControl w:val="0"/>
+              <w:spacing w:line="240" w:lineRule="auto"/>
+              <w:rPr>
+                <w:bCs/>
+                <w:sz w:val="24"/>
+                <w:szCs w:val="24"/>
+              </w:rPr>
+            </w:pPr>
+          </w:p>
+          <w:p>
+            <w:pPr>
+              <w:widowControl w:val="0"/>
+              <w:spacing w:line="240" w:lineRule="auto"/>
+              <w:rPr>
+                <w:bCs/>
+                <w:sz w:val="24"/>
+                <w:szCs w:val="24"/>
+              </w:rPr>
+            </w:pPr>
+          </w:p>
+        </w:tc>
+        <w:tc>
+          <w:tcPr>
+            <w:tcW w:w="1610" w:type="dxa"/>
+            <w:shd w:val="clear" w:color="auto" w:fill="auto"/>
+            <w:tcMar>
+              <w:top w:w="100" w:type="dxa"/>
+              <w:left w:w="100" w:type="dxa"/>
+              <w:bottom w:w="100" w:type="dxa"/>
+              <w:right w:w="100" w:type="dxa"/>
+            </w:tcMar>
+          </w:tcPr>
+          <w:p>
+            <w:pPr>
+              <w:widowControl w:val="0"/>
+              <w:spacing w:line="240" w:lineRule="auto"/>
+              <w:rPr>
+                <w:bCs/>
+                <w:sz w:val="24"/>
+                <w:szCs w:val="24"/>
+              </w:rPr>
+            </w:pPr>
+            <w:r>
+              <w:rPr>
+                <w:bCs/>
+                <w:sz w:val="24"/>
+                <w:szCs w:val="24"/>
+              </w:rPr>
+              <w:lastRenderedPageBreak/>
+              <w:t>Enter the name of the data file:</w:t>
+            </w:r>
+          </w:p>
+        </w:tc>
+        <w:tc>
+          <w:tcPr>
+            <w:tcW w:w="2901" w:type="dxa"/>
+            <w:shd w:val="clear" w:color="auto" w:fill="auto"/>
+            <w:tcMar>
+              <w:top w:w="100" w:type="dxa"/>
+              <w:left w:w="100" w:type="dxa"/>
+              <w:bottom w:w="100" w:type="dxa"/>
+              <w:right w:w="100" w:type="dxa"/>
+            </w:tcMar>
+          </w:tcPr>
+          <w:p>
+            <w:pPr>
+              <w:widowControl w:val="0"/>
+              <w:spacing w:line="240" w:lineRule="auto"/>
+              <w:rPr>
+                <w:bCs/>
+                <w:sz w:val="24"/>
+                <w:szCs w:val="24"/>
+              </w:rPr>
+            </w:pPr>
+            <w:r>
+              <w:rPr>
+                <w:bCs/>
+                <w:sz w:val="24"/>
+                <w:szCs w:val="24"/>
+              </w:rPr>
+              <w:t>Display error message “Please key in any excel file”</w:t>
+            </w:r>
+          </w:p>
+        </w:tc>
+        <w:tc>
+          <w:tcPr>
+            <w:tcW w:w="3653" w:type="dxa"/>
+            <w:shd w:val="clear" w:color="auto" w:fill="auto"/>
+            <w:tcMar>
+              <w:top w:w="100" w:type="dxa"/>
+              <w:left w:w="100" w:type="dxa"/>
+              <w:bottom w:w="100" w:type="dxa"/>
+              <w:right w:w="100" w:type="dxa"/>
+            </w:tcMar>
+          </w:tcPr>
+          <w:p>
+            <w:pPr>
+              <w:widowControl w:val="0"/>
+              <w:spacing w:line="240" w:lineRule="auto"/>
+              <w:rPr>
+                <w:noProof/>
+              </w:rPr>
+            </w:pPr>
+          </w:p>
+          <w:p>
+            <w:pPr>
+              <w:widowControl w:val="0"/>
+              <w:spacing w:line="240" w:lineRule="auto"/>
+              <w:rPr>
+                <w:noProof/>
+              </w:rPr>
+            </w:pPr>
+            <w:r>
+              <w:rPr>
+                <w:noProof/>
+              </w:rPr>
+              <w:lastRenderedPageBreak/>
+              <w:drawing>
+                <wp:inline distT="0" distB="0" distL="0" distR="0" wp14:anchorId="2F2205BE" wp14:editId="47430EE2">
+                  <wp:extent cx="3069972" cy="2514600"/>
+                  <wp:effectExtent l="0" t="0" r="0" b="0"/>
+                  <wp:docPr id="10" name="Picture 10"/>
+                  <wp:cNvGraphicFramePr>
+                    <a:graphicFrameLocks xmlns:a="http://schemas.openxmlformats.org/drawingml/2006/main" noChangeAspect="1"/>
+                  </wp:cNvGraphicFramePr>
+                  <a:graphic xmlns:a="http://schemas.openxmlformats.org/drawingml/2006/main">
+                    <a:graphicData uri="http://schemas.openxmlformats.org/drawingml/2006/picture">
+                      <pic:pic xmlns:pic="http://schemas.openxmlformats.org/drawingml/2006/picture">
+                        <pic:nvPicPr>
+                          <pic:cNvPr id="1" name=""/>
+                          <pic:cNvPicPr/>
+                        </pic:nvPicPr>
+                        <pic:blipFill rotWithShape="1">
+                          <a:blip r:embed="rId11"/>
+                          <a:srcRect r="60167" b="41987"/>
+                          <a:stretch/>
+                        </pic:blipFill>
+                        <pic:spPr bwMode="auto">
+                          <a:xfrm>
+                            <a:off x="0" y="0"/>
+                            <a:ext cx="3081792" cy="2524282"/>
+                          </a:xfrm>
+                          <a:prstGeom prst="rect">
+                            <a:avLst/>
+                          </a:prstGeom>
+                          <a:ln>
+                            <a:noFill/>
+                          </a:ln>
+                          <a:extLst>
+                            <a:ext uri="{53640926-AAD7-44D8-BBD7-CCE9431645EC}">
+                              <a14:shadowObscured xmlns:a14="http://schemas.microsoft.com/office/drawing/2010/main"/>
+                            </a:ext>
+                          </a:extLst>
+                        </pic:spPr>
+                      </pic:pic>
+                    </a:graphicData>
+                  </a:graphic>
+                </wp:inline>
+              </w:drawing>
+            </w:r>
+          </w:p>
+        </w:tc>
+        <w:tc>
+          <w:tcPr>
+            <w:tcW w:w="2157" w:type="dxa"/>
+          </w:tcPr>
+          <w:p>
+            <w:pPr>
+              <w:widowControl w:val="0"/>
+              <w:spacing w:line="240" w:lineRule="auto"/>
+              <w:rPr>
+                <w:bCs/>
+                <w:sz w:val="24"/>
+                <w:szCs w:val="24"/>
+              </w:rPr>
+            </w:pPr>
+            <w:r>
+              <w:rPr>
+                <w:bCs/>
+                <w:sz w:val="24"/>
+                <w:szCs w:val="24"/>
+              </w:rPr>
+              <w:lastRenderedPageBreak/>
+              <w:t xml:space="preserve">User didn’t key in any input on the name of the data file and press enter error message will </w:t>
+            </w:r>
+            <w:r>
+              <w:rPr>
+                <w:bCs/>
+                <w:sz w:val="24"/>
+                <w:szCs w:val="24"/>
+              </w:rPr>
+              <w:lastRenderedPageBreak/>
+              <w:t>occur.</w:t>
+            </w:r>
+          </w:p>
+        </w:tc>
+      </w:tr>
+    </w:tbl>
     <w:p/>
+    <w:p/>
+    <w:p/>
+    <w:p/>
+    <w:p/>
+    <w:p/>
+    <w:p/>
+    <w:p/>
+    <w:p/>
+    <w:p>
+      <w:pPr>
+        <w:rPr>
+          <w:b/>
+          <w:bCs/>
+          <w:sz w:val="36"/>
+          <w:szCs w:val="36"/>
+        </w:rPr>
+      </w:pPr>
+    </w:p>
+    <w:p>
+      <w:pPr>
+        <w:rPr>
+          <w:b/>
+          <w:bCs/>
+          <w:sz w:val="36"/>
+          <w:szCs w:val="36"/>
+        </w:rPr>
+      </w:pPr>
+    </w:p>
+    <w:p>
+      <w:pPr>
+        <w:rPr>
+          <w:b/>
+          <w:bCs/>
+          <w:sz w:val="36"/>
+          <w:szCs w:val="36"/>
+        </w:rPr>
+      </w:pPr>
+    </w:p>
+    <w:p>
+      <w:pPr>
+        <w:rPr>
+          <w:b/>
+          <w:bCs/>
+          <w:sz w:val="36"/>
+          <w:szCs w:val="36"/>
+        </w:rPr>
+      </w:pPr>
+    </w:p>
+    <w:p>
+      <w:pPr>
+        <w:rPr>
+          <w:b/>
+          <w:bCs/>
+          <w:sz w:val="36"/>
+          <w:szCs w:val="36"/>
+        </w:rPr>
+      </w:pPr>
+      <w:bookmarkStart w:id="1" w:name="_Hlk32050648"/>
+      <w:r>
+        <w:rPr>
+          <w:b/>
+          <w:bCs/>
+          <w:sz w:val="36"/>
+          <w:szCs w:val="36"/>
+        </w:rPr>
+        <w:lastRenderedPageBreak/>
+        <w:t xml:space="preserve">Screenshot on </w:t>
+      </w:r>
+      <w:r>
+        <w:rPr>
+          <w:b/>
+          <w:bCs/>
+          <w:sz w:val="36"/>
+          <w:szCs w:val="36"/>
+        </w:rPr>
+        <w:t>Coverage</w:t>
+      </w:r>
+      <w:r>
+        <w:rPr>
+          <w:b/>
+          <w:bCs/>
+          <w:sz w:val="36"/>
+          <w:szCs w:val="36"/>
+        </w:rPr>
+        <w:t xml:space="preserve"> </w:t>
+      </w:r>
+    </w:p>
+    <w:p>
+      <w:pPr>
+        <w:rPr>
+          <w:noProof/>
+        </w:rPr>
+      </w:pPr>
+    </w:p>
     <w:p>
       <w:r>
         <w:rPr>
           <w:noProof/>
         </w:rPr>
         <w:drawing>
-          <wp:inline distT="0" distB="0" distL="0" distR="0" wp14:anchorId="57420117" wp14:editId="3EBB2346">
-            <wp:extent cx="8863330" cy="4985385"/>
-            <wp:effectExtent l="0" t="0" r="0" b="5715"/>
+          <wp:inline distT="0" distB="0" distL="0" distR="0" wp14:anchorId="4BB49B1B" wp14:editId="5DD34353">
+            <wp:extent cx="7668130" cy="3528060"/>
+            <wp:effectExtent l="0" t="0" r="9525" b="0"/>
+            <wp:docPr id="7" name="Picture 7"/>
+            <wp:cNvGraphicFramePr>
+              <a:graphicFrameLocks xmlns:a="http://schemas.openxmlformats.org/drawingml/2006/main" noChangeAspect="1"/>
+            </wp:cNvGraphicFramePr>
+            <a:graphic xmlns:a="http://schemas.openxmlformats.org/drawingml/2006/main">
+              <a:graphicData uri="http://schemas.openxmlformats.org/drawingml/2006/picture">
+                <pic:pic xmlns:pic="http://schemas.openxmlformats.org/drawingml/2006/picture">
+                  <pic:nvPicPr>
+                    <pic:cNvPr id="1" name=""/>
+                    <pic:cNvPicPr/>
+                  </pic:nvPicPr>
+                  <pic:blipFill rotWithShape="1">
+                    <a:blip r:embed="rId12"/>
+                    <a:srcRect l="22953" t="57272" r="35080" b="8399"/>
+                    <a:stretch/>
+                  </pic:blipFill>
+                  <pic:spPr bwMode="auto">
+                    <a:xfrm>
+                      <a:off x="0" y="0"/>
+                      <a:ext cx="7677685" cy="3532456"/>
+                    </a:xfrm>
+                    <a:prstGeom prst="rect">
+                      <a:avLst/>
+                    </a:prstGeom>
+                    <a:ln>
+                      <a:noFill/>
+                    </a:ln>
+                    <a:extLst>
+                      <a:ext uri="{53640926-AAD7-44D8-BBD7-CCE9431645EC}">
+                        <a14:shadowObscured xmlns:a14="http://schemas.microsoft.com/office/drawing/2010/main"/>
+                      </a:ext>
+                    </a:extLst>
+                  </pic:spPr>
+                </pic:pic>
+              </a:graphicData>
+            </a:graphic>
+          </wp:inline>
+        </w:drawing>
+      </w:r>
+    </w:p>
+    <w:p/>
+    <w:bookmarkEnd w:id="1"/>
+    <w:p/>
+    <w:p/>
+    <w:p/>
+    <w:p/>
+    <w:p/>
+    <w:p/>
+    <w:p/>
+    <w:p/>
+    <w:p>
+      <w:pPr>
+        <w:rPr>
+          <w:sz w:val="24"/>
+          <w:szCs w:val="24"/>
+        </w:rPr>
+      </w:pPr>
+      <w:r>
+        <w:rPr>
+          <w:sz w:val="24"/>
+          <w:szCs w:val="24"/>
+        </w:rPr>
+        <w:lastRenderedPageBreak/>
+        <w:t>This is the error while doing automation test on mainmenu.py, view_maze.py and read and load.py</w:t>
+      </w:r>
+      <w:r>
+        <w:rPr>
+          <w:sz w:val="24"/>
+          <w:szCs w:val="24"/>
+        </w:rPr>
+        <w:t xml:space="preserve"> except </w:t>
+      </w:r>
+      <w:proofErr w:type="spellStart"/>
+      <w:r>
+        <w:rPr>
+          <w:sz w:val="24"/>
+          <w:szCs w:val="24"/>
+        </w:rPr>
+        <w:t>play_maze</w:t>
+      </w:r>
+      <w:proofErr w:type="spellEnd"/>
+      <w:r>
+        <w:rPr>
+          <w:sz w:val="24"/>
+          <w:szCs w:val="24"/>
+        </w:rPr>
+        <w:t xml:space="preserve">. (if you are wondering why read and load from file got no error because the whole </w:t>
+      </w:r>
+      <w:proofErr w:type="spellStart"/>
+      <w:r>
+        <w:rPr>
+          <w:sz w:val="24"/>
+          <w:szCs w:val="24"/>
+        </w:rPr>
+        <w:t>py</w:t>
+      </w:r>
+      <w:proofErr w:type="spellEnd"/>
+      <w:r>
+        <w:rPr>
+          <w:sz w:val="24"/>
+          <w:szCs w:val="24"/>
+        </w:rPr>
+        <w:t xml:space="preserve"> is not </w:t>
+      </w:r>
+      <w:proofErr w:type="gramStart"/>
+      <w:r>
+        <w:rPr>
+          <w:sz w:val="24"/>
+          <w:szCs w:val="24"/>
+        </w:rPr>
+        <w:t xml:space="preserve">really </w:t>
+      </w:r>
+      <w:r>
+        <w:rPr>
+          <w:sz w:val="24"/>
+          <w:szCs w:val="24"/>
+        </w:rPr>
+        <w:t>entirely</w:t>
+      </w:r>
+      <w:proofErr w:type="gramEnd"/>
+      <w:r>
+        <w:rPr>
+          <w:sz w:val="24"/>
+          <w:szCs w:val="24"/>
+        </w:rPr>
+        <w:t xml:space="preserve"> right</w:t>
+      </w:r>
+      <w:r>
+        <w:rPr>
+          <w:sz w:val="24"/>
+          <w:szCs w:val="24"/>
+        </w:rPr>
+        <w:t xml:space="preserve">. It should be </w:t>
+      </w:r>
+      <w:r>
+        <w:rPr>
+          <w:sz w:val="24"/>
+          <w:szCs w:val="24"/>
+        </w:rPr>
+        <w:t>under</w:t>
+      </w:r>
+      <w:r>
+        <w:rPr>
+          <w:sz w:val="24"/>
+          <w:szCs w:val="24"/>
+        </w:rPr>
+        <w:t xml:space="preserve"> manual unit test</w:t>
+      </w:r>
+      <w:r>
+        <w:rPr>
+          <w:sz w:val="24"/>
+          <w:szCs w:val="24"/>
+        </w:rPr>
+        <w:t xml:space="preserve"> </w:t>
+      </w:r>
+      <w:r>
+        <w:rPr>
+          <w:sz w:val="24"/>
+          <w:szCs w:val="24"/>
+        </w:rPr>
+        <w:t>because</w:t>
+      </w:r>
+      <w:r>
+        <w:rPr>
+          <w:sz w:val="24"/>
+          <w:szCs w:val="24"/>
+        </w:rPr>
+        <w:t xml:space="preserve"> we had </w:t>
+      </w:r>
+      <w:proofErr w:type="gramStart"/>
+      <w:r>
+        <w:rPr>
+          <w:sz w:val="24"/>
+          <w:szCs w:val="24"/>
+        </w:rPr>
+        <w:t>try</w:t>
+      </w:r>
+      <w:proofErr w:type="gramEnd"/>
+      <w:r>
+        <w:rPr>
+          <w:sz w:val="24"/>
+          <w:szCs w:val="24"/>
+        </w:rPr>
+        <w:t xml:space="preserve"> multiple way still got the same error</w:t>
+      </w:r>
+      <w:r>
+        <w:rPr>
+          <w:sz w:val="24"/>
+          <w:szCs w:val="24"/>
+        </w:rPr>
+        <w:t xml:space="preserve">. I hope this had answer your doubt. </w:t>
+      </w:r>
+      <w:r>
+        <w:rPr>
+          <w:sz w:val="24"/>
+          <w:szCs w:val="24"/>
+        </w:rPr>
+        <w:t>If got time we are still trying to solve it.</w:t>
+      </w:r>
+    </w:p>
+    <w:p>
+      <w:r>
+        <w:rPr>
+          <w:noProof/>
+        </w:rPr>
+        <w:drawing>
+          <wp:inline distT="0" distB="0" distL="0" distR="0" wp14:anchorId="11DCB449" wp14:editId="586AF38D">
+            <wp:extent cx="8345144" cy="4693920"/>
+            <wp:effectExtent l="0" t="0" r="0" b="0"/>
             <wp:docPr id="5" name="Picture 5"/>
             <wp:cNvGraphicFramePr>
               <a:graphicFrameLocks xmlns:a="http://schemas.openxmlformats.org/drawingml/2006/main" noChangeAspect="1"/>
@@ -2325,7 +3585,7 @@
                     <pic:cNvPicPr/>
                   </pic:nvPicPr>
                   <pic:blipFill>
-                    <a:blip r:embed="rId10"/>
+                    <a:blip r:embed="rId13"/>
                     <a:stretch>
                       <a:fillRect/>
                     </a:stretch>
@@ -2333,7 +3593,7 @@
                   <pic:spPr>
                     <a:xfrm>
                       <a:off x="0" y="0"/>
-                      <a:ext cx="8863330" cy="4985385"/>
+                      <a:ext cx="8360198" cy="4702388"/>
                     </a:xfrm>
                     <a:prstGeom prst="rect">
                       <a:avLst/>
@@ -2345,59 +3605,8 @@
           </wp:inline>
         </w:drawing>
       </w:r>
-    </w:p>
-    <w:p/>
-    <w:p/>
-    <w:p/>
-    <w:p>
-      <w:r>
-        <w:lastRenderedPageBreak/>
-        <w:t>Coverage.</w:t>
-      </w:r>
-      <w:bookmarkStart w:id="1" w:name="_GoBack"/>
-      <w:bookmarkEnd w:id="1"/>
-    </w:p>
-    <w:p>
-      <w:r>
-        <w:rPr>
-          <w:noProof/>
-        </w:rPr>
-        <w:drawing>
-          <wp:inline distT="0" distB="0" distL="0" distR="0" wp14:anchorId="4BB49B1B" wp14:editId="593A68F3">
-            <wp:extent cx="7735516" cy="4351020"/>
-            <wp:effectExtent l="0" t="0" r="0" b="0"/>
-            <wp:docPr id="7" name="Picture 7"/>
-            <wp:cNvGraphicFramePr>
-              <a:graphicFrameLocks xmlns:a="http://schemas.openxmlformats.org/drawingml/2006/main" noChangeAspect="1"/>
-            </wp:cNvGraphicFramePr>
-            <a:graphic xmlns:a="http://schemas.openxmlformats.org/drawingml/2006/main">
-              <a:graphicData uri="http://schemas.openxmlformats.org/drawingml/2006/picture">
-                <pic:pic xmlns:pic="http://schemas.openxmlformats.org/drawingml/2006/picture">
-                  <pic:nvPicPr>
-                    <pic:cNvPr id="1" name=""/>
-                    <pic:cNvPicPr/>
-                  </pic:nvPicPr>
-                  <pic:blipFill>
-                    <a:blip r:embed="rId11"/>
-                    <a:stretch>
-                      <a:fillRect/>
-                    </a:stretch>
-                  </pic:blipFill>
-                  <pic:spPr>
-                    <a:xfrm>
-                      <a:off x="0" y="0"/>
-                      <a:ext cx="7739189" cy="4353086"/>
-                    </a:xfrm>
-                    <a:prstGeom prst="rect">
-                      <a:avLst/>
-                    </a:prstGeom>
-                  </pic:spPr>
-                </pic:pic>
-              </a:graphicData>
-            </a:graphic>
-          </wp:inline>
-        </w:drawing>
-      </w:r>
+      <w:bookmarkStart w:id="2" w:name="_GoBack"/>
+      <w:bookmarkEnd w:id="2"/>
     </w:p>
     <w:sectPr>
       <w:pgSz w:w="16838" w:h="11906" w:orient="landscape"/>

</xml_diff>

<commit_message>
just an update on the developer unit test
</commit_message>
<xml_diff>
--- a/Developer test case and unit test/Manual unit testcase (MainMenu).docx
+++ b/Developer test case and unit test/Manual unit testcase (MainMenu).docx
@@ -37,7 +37,7 @@
     <w:tbl>
       <w:tblPr>
         <w:tblpPr w:leftFromText="180" w:rightFromText="180" w:vertAnchor="text" w:horzAnchor="margin" w:tblpY="1156"/>
-        <w:tblW w:w="28575" w:type="dxa"/>
+        <w:tblW w:w="23664" w:type="dxa"/>
         <w:tblBorders>
           <w:top w:val="single" w:sz="8" w:space="0" w:color="000000"/>
           <w:left w:val="single" w:sz="8" w:space="0" w:color="000000"/>
@@ -50,12 +50,12 @@
         <w:tblLook w:val="0600" w:firstRow="0" w:lastRow="0" w:firstColumn="0" w:lastColumn="0" w:noHBand="1" w:noVBand="1"/>
       </w:tblPr>
       <w:tblGrid>
-        <w:gridCol w:w="1907"/>
-        <w:gridCol w:w="2390"/>
-        <w:gridCol w:w="1843"/>
-        <w:gridCol w:w="9121"/>
-        <w:gridCol w:w="10750"/>
-        <w:gridCol w:w="2564"/>
+        <w:gridCol w:w="1750"/>
+        <w:gridCol w:w="2194"/>
+        <w:gridCol w:w="1692"/>
+        <w:gridCol w:w="5800"/>
+        <w:gridCol w:w="7738"/>
+        <w:gridCol w:w="4490"/>
       </w:tblGrid>
       <w:tr>
         <w:trPr>
@@ -63,7 +63,7 @@
         </w:trPr>
         <w:tc>
           <w:tcPr>
-            <w:tcW w:w="1907" w:type="dxa"/>
+            <w:tcW w:w="1750" w:type="dxa"/>
             <w:shd w:val="clear" w:color="auto" w:fill="auto"/>
             <w:tcMar>
               <w:top w:w="100" w:type="dxa"/>
@@ -94,7 +94,7 @@
         </w:tc>
         <w:tc>
           <w:tcPr>
-            <w:tcW w:w="2390" w:type="dxa"/>
+            <w:tcW w:w="2194" w:type="dxa"/>
             <w:shd w:val="clear" w:color="auto" w:fill="auto"/>
             <w:tcMar>
               <w:top w:w="100" w:type="dxa"/>
@@ -125,7 +125,7 @@
         </w:tc>
         <w:tc>
           <w:tcPr>
-            <w:tcW w:w="1843" w:type="dxa"/>
+            <w:tcW w:w="1692" w:type="dxa"/>
             <w:shd w:val="clear" w:color="auto" w:fill="auto"/>
             <w:tcMar>
               <w:top w:w="100" w:type="dxa"/>
@@ -156,7 +156,7 @@
         </w:tc>
         <w:tc>
           <w:tcPr>
-            <w:tcW w:w="9121" w:type="dxa"/>
+            <w:tcW w:w="5800" w:type="dxa"/>
             <w:shd w:val="clear" w:color="auto" w:fill="auto"/>
             <w:tcMar>
               <w:top w:w="100" w:type="dxa"/>
@@ -206,7 +206,7 @@
         </w:tc>
         <w:tc>
           <w:tcPr>
-            <w:tcW w:w="10750" w:type="dxa"/>
+            <w:tcW w:w="7738" w:type="dxa"/>
             <w:shd w:val="clear" w:color="auto" w:fill="auto"/>
             <w:tcMar>
               <w:top w:w="100" w:type="dxa"/>
@@ -256,7 +256,7 @@
         </w:tc>
         <w:tc>
           <w:tcPr>
-            <w:tcW w:w="2564" w:type="dxa"/>
+            <w:tcW w:w="4490" w:type="dxa"/>
           </w:tcPr>
           <w:p>
             <w:pPr>
@@ -285,7 +285,7 @@
         </w:trPr>
         <w:tc>
           <w:tcPr>
-            <w:tcW w:w="1907" w:type="dxa"/>
+            <w:tcW w:w="1750" w:type="dxa"/>
             <w:shd w:val="clear" w:color="auto" w:fill="auto"/>
             <w:tcMar>
               <w:top w:w="100" w:type="dxa"/>
@@ -316,7 +316,7 @@
         </w:tc>
         <w:tc>
           <w:tcPr>
-            <w:tcW w:w="2390" w:type="dxa"/>
+            <w:tcW w:w="2194" w:type="dxa"/>
             <w:shd w:val="clear" w:color="auto" w:fill="auto"/>
             <w:tcMar>
               <w:top w:w="100" w:type="dxa"/>
@@ -347,7 +347,7 @@
         </w:tc>
         <w:tc>
           <w:tcPr>
-            <w:tcW w:w="1843" w:type="dxa"/>
+            <w:tcW w:w="1692" w:type="dxa"/>
             <w:shd w:val="clear" w:color="auto" w:fill="auto"/>
             <w:tcMar>
               <w:top w:w="100" w:type="dxa"/>
@@ -386,7 +386,7 @@
         </w:tc>
         <w:tc>
           <w:tcPr>
-            <w:tcW w:w="9121" w:type="dxa"/>
+            <w:tcW w:w="5800" w:type="dxa"/>
             <w:shd w:val="clear" w:color="auto" w:fill="auto"/>
             <w:tcMar>
               <w:top w:w="100" w:type="dxa"/>
@@ -572,7 +572,7 @@
         </w:tc>
         <w:tc>
           <w:tcPr>
-            <w:tcW w:w="10750" w:type="dxa"/>
+            <w:tcW w:w="7738" w:type="dxa"/>
             <w:shd w:val="clear" w:color="auto" w:fill="auto"/>
             <w:tcMar>
               <w:top w:w="100" w:type="dxa"/>
@@ -647,11 +647,13 @@
                 </wp:inline>
               </w:drawing>
             </w:r>
-          </w:p>
-        </w:tc>
-        <w:tc>
-          <w:tcPr>
-            <w:tcW w:w="2564" w:type="dxa"/>
+            <w:bookmarkStart w:id="1" w:name="_GoBack"/>
+            <w:bookmarkEnd w:id="1"/>
+          </w:p>
+        </w:tc>
+        <w:tc>
+          <w:tcPr>
+            <w:tcW w:w="4490" w:type="dxa"/>
           </w:tcPr>
           <w:p>
             <w:pPr>
@@ -672,7 +674,7 @@
         </w:trPr>
         <w:tc>
           <w:tcPr>
-            <w:tcW w:w="1907" w:type="dxa"/>
+            <w:tcW w:w="1750" w:type="dxa"/>
             <w:shd w:val="clear" w:color="auto" w:fill="auto"/>
             <w:tcMar>
               <w:top w:w="100" w:type="dxa"/>
@@ -702,7 +704,7 @@
         </w:tc>
         <w:tc>
           <w:tcPr>
-            <w:tcW w:w="2390" w:type="dxa"/>
+            <w:tcW w:w="2194" w:type="dxa"/>
             <w:shd w:val="clear" w:color="auto" w:fill="auto"/>
             <w:tcMar>
               <w:top w:w="100" w:type="dxa"/>
@@ -732,7 +734,7 @@
         </w:tc>
         <w:tc>
           <w:tcPr>
-            <w:tcW w:w="1843" w:type="dxa"/>
+            <w:tcW w:w="1692" w:type="dxa"/>
             <w:shd w:val="clear" w:color="auto" w:fill="auto"/>
             <w:tcMar>
               <w:top w:w="100" w:type="dxa"/>
@@ -770,7 +772,7 @@
         </w:tc>
         <w:tc>
           <w:tcPr>
-            <w:tcW w:w="9121" w:type="dxa"/>
+            <w:tcW w:w="5800" w:type="dxa"/>
             <w:shd w:val="clear" w:color="auto" w:fill="auto"/>
             <w:tcMar>
               <w:top w:w="100" w:type="dxa"/>
@@ -848,7 +850,7 @@
         </w:tc>
         <w:tc>
           <w:tcPr>
-            <w:tcW w:w="10750" w:type="dxa"/>
+            <w:tcW w:w="7738" w:type="dxa"/>
             <w:shd w:val="clear" w:color="auto" w:fill="auto"/>
             <w:tcMar>
               <w:top w:w="100" w:type="dxa"/>
@@ -916,7 +918,7 @@
         </w:tc>
         <w:tc>
           <w:tcPr>
-            <w:tcW w:w="2564" w:type="dxa"/>
+            <w:tcW w:w="4490" w:type="dxa"/>
           </w:tcPr>
           <w:p>
             <w:pPr>
@@ -937,7 +939,7 @@
         </w:trPr>
         <w:tc>
           <w:tcPr>
-            <w:tcW w:w="1907" w:type="dxa"/>
+            <w:tcW w:w="1750" w:type="dxa"/>
             <w:shd w:val="clear" w:color="auto" w:fill="auto"/>
             <w:tcMar>
               <w:top w:w="100" w:type="dxa"/>
@@ -966,7 +968,7 @@
         </w:tc>
         <w:tc>
           <w:tcPr>
-            <w:tcW w:w="2390" w:type="dxa"/>
+            <w:tcW w:w="2194" w:type="dxa"/>
             <w:shd w:val="clear" w:color="auto" w:fill="auto"/>
             <w:tcMar>
               <w:top w:w="100" w:type="dxa"/>
@@ -995,7 +997,7 @@
         </w:tc>
         <w:tc>
           <w:tcPr>
-            <w:tcW w:w="1843" w:type="dxa"/>
+            <w:tcW w:w="1692" w:type="dxa"/>
             <w:shd w:val="clear" w:color="auto" w:fill="auto"/>
             <w:tcMar>
               <w:top w:w="100" w:type="dxa"/>
@@ -1033,7 +1035,7 @@
         </w:tc>
         <w:tc>
           <w:tcPr>
-            <w:tcW w:w="9121" w:type="dxa"/>
+            <w:tcW w:w="5800" w:type="dxa"/>
             <w:shd w:val="clear" w:color="auto" w:fill="auto"/>
             <w:tcMar>
               <w:top w:w="100" w:type="dxa"/>
@@ -1198,7 +1200,7 @@
         </w:tc>
         <w:tc>
           <w:tcPr>
-            <w:tcW w:w="10750" w:type="dxa"/>
+            <w:tcW w:w="7738" w:type="dxa"/>
             <w:shd w:val="clear" w:color="auto" w:fill="auto"/>
             <w:tcMar>
               <w:top w:w="100" w:type="dxa"/>
@@ -1266,7 +1268,7 @@
         </w:tc>
         <w:tc>
           <w:tcPr>
-            <w:tcW w:w="2564" w:type="dxa"/>
+            <w:tcW w:w="4490" w:type="dxa"/>
           </w:tcPr>
           <w:p>
             <w:pPr>
@@ -1287,7 +1289,7 @@
         </w:trPr>
         <w:tc>
           <w:tcPr>
-            <w:tcW w:w="1907" w:type="dxa"/>
+            <w:tcW w:w="1750" w:type="dxa"/>
             <w:shd w:val="clear" w:color="auto" w:fill="auto"/>
             <w:tcMar>
               <w:top w:w="100" w:type="dxa"/>
@@ -1316,7 +1318,7 @@
         </w:tc>
         <w:tc>
           <w:tcPr>
-            <w:tcW w:w="2390" w:type="dxa"/>
+            <w:tcW w:w="2194" w:type="dxa"/>
             <w:shd w:val="clear" w:color="auto" w:fill="auto"/>
             <w:tcMar>
               <w:top w:w="100" w:type="dxa"/>
@@ -1355,7 +1357,7 @@
         </w:tc>
         <w:tc>
           <w:tcPr>
-            <w:tcW w:w="1843" w:type="dxa"/>
+            <w:tcW w:w="1692" w:type="dxa"/>
             <w:shd w:val="clear" w:color="auto" w:fill="auto"/>
             <w:tcMar>
               <w:top w:w="100" w:type="dxa"/>
@@ -1393,7 +1395,7 @@
         </w:tc>
         <w:tc>
           <w:tcPr>
-            <w:tcW w:w="9121" w:type="dxa"/>
+            <w:tcW w:w="5800" w:type="dxa"/>
             <w:shd w:val="clear" w:color="auto" w:fill="auto"/>
             <w:tcMar>
               <w:top w:w="100" w:type="dxa"/>
@@ -1672,7 +1674,7 @@
         </w:tc>
         <w:tc>
           <w:tcPr>
-            <w:tcW w:w="10750" w:type="dxa"/>
+            <w:tcW w:w="7738" w:type="dxa"/>
             <w:shd w:val="clear" w:color="auto" w:fill="auto"/>
             <w:tcMar>
               <w:top w:w="100" w:type="dxa"/>
@@ -1694,9 +1696,9 @@
                 <w:noProof/>
               </w:rPr>
               <w:drawing>
-                <wp:inline distT="0" distB="0" distL="0" distR="0" wp14:anchorId="27B6A1F5" wp14:editId="246FF545">
-                  <wp:extent cx="2621525" cy="2057400"/>
-                  <wp:effectExtent l="0" t="0" r="7620" b="0"/>
+                <wp:inline distT="0" distB="0" distL="0" distR="0" wp14:anchorId="27B6A1F5" wp14:editId="2DD41AB0">
+                  <wp:extent cx="4786710" cy="3756660"/>
+                  <wp:effectExtent l="0" t="0" r="0" b="0"/>
                   <wp:docPr id="4" name="Picture 4"/>
                   <wp:cNvGraphicFramePr>
                     <a:graphicFrameLocks xmlns:a="http://schemas.openxmlformats.org/drawingml/2006/main" noChangeAspect="1"/>
@@ -1716,7 +1718,7 @@
                         <pic:spPr bwMode="auto">
                           <a:xfrm>
                             <a:off x="0" y="0"/>
-                            <a:ext cx="2666142" cy="2092416"/>
+                            <a:ext cx="4877835" cy="3828175"/>
                           </a:xfrm>
                           <a:prstGeom prst="rect">
                             <a:avLst/>
@@ -1740,7 +1742,7 @@
         </w:tc>
         <w:tc>
           <w:tcPr>
-            <w:tcW w:w="2564" w:type="dxa"/>
+            <w:tcW w:w="4490" w:type="dxa"/>
           </w:tcPr>
           <w:p>
             <w:pPr>
@@ -1761,7 +1763,7 @@
         </w:trPr>
         <w:tc>
           <w:tcPr>
-            <w:tcW w:w="1907" w:type="dxa"/>
+            <w:tcW w:w="1750" w:type="dxa"/>
             <w:shd w:val="clear" w:color="auto" w:fill="auto"/>
             <w:tcMar>
               <w:top w:w="100" w:type="dxa"/>
@@ -1790,7 +1792,7 @@
         </w:tc>
         <w:tc>
           <w:tcPr>
-            <w:tcW w:w="2390" w:type="dxa"/>
+            <w:tcW w:w="2194" w:type="dxa"/>
             <w:shd w:val="clear" w:color="auto" w:fill="auto"/>
             <w:tcMar>
               <w:top w:w="100" w:type="dxa"/>
@@ -1829,7 +1831,7 @@
         </w:tc>
         <w:tc>
           <w:tcPr>
-            <w:tcW w:w="1843" w:type="dxa"/>
+            <w:tcW w:w="1692" w:type="dxa"/>
             <w:shd w:val="clear" w:color="auto" w:fill="auto"/>
             <w:tcMar>
               <w:top w:w="100" w:type="dxa"/>
@@ -1867,7 +1869,7 @@
         </w:tc>
         <w:tc>
           <w:tcPr>
-            <w:tcW w:w="9121" w:type="dxa"/>
+            <w:tcW w:w="5800" w:type="dxa"/>
             <w:shd w:val="clear" w:color="auto" w:fill="auto"/>
             <w:tcMar>
               <w:top w:w="100" w:type="dxa"/>
@@ -1929,7 +1931,7 @@
         </w:tc>
         <w:tc>
           <w:tcPr>
-            <w:tcW w:w="10750" w:type="dxa"/>
+            <w:tcW w:w="7738" w:type="dxa"/>
             <w:shd w:val="clear" w:color="auto" w:fill="auto"/>
             <w:tcMar>
               <w:top w:w="100" w:type="dxa"/>
@@ -2006,7 +2008,7 @@
         </w:tc>
         <w:tc>
           <w:tcPr>
-            <w:tcW w:w="2564" w:type="dxa"/>
+            <w:tcW w:w="4490" w:type="dxa"/>
           </w:tcPr>
           <w:p>
             <w:pPr>
@@ -2111,7 +2113,7 @@
         </w:trPr>
         <w:tc>
           <w:tcPr>
-            <w:tcW w:w="1907" w:type="dxa"/>
+            <w:tcW w:w="1750" w:type="dxa"/>
             <w:shd w:val="clear" w:color="auto" w:fill="auto"/>
             <w:tcMar>
               <w:top w:w="100" w:type="dxa"/>
@@ -2140,7 +2142,7 @@
         </w:tc>
         <w:tc>
           <w:tcPr>
-            <w:tcW w:w="2390" w:type="dxa"/>
+            <w:tcW w:w="2194" w:type="dxa"/>
             <w:shd w:val="clear" w:color="auto" w:fill="auto"/>
             <w:tcMar>
               <w:top w:w="100" w:type="dxa"/>
@@ -2179,7 +2181,7 @@
         </w:tc>
         <w:tc>
           <w:tcPr>
-            <w:tcW w:w="1843" w:type="dxa"/>
+            <w:tcW w:w="1692" w:type="dxa"/>
             <w:shd w:val="clear" w:color="auto" w:fill="auto"/>
             <w:tcMar>
               <w:top w:w="100" w:type="dxa"/>
@@ -2210,7 +2212,7 @@
         </w:tc>
         <w:tc>
           <w:tcPr>
-            <w:tcW w:w="9121" w:type="dxa"/>
+            <w:tcW w:w="5800" w:type="dxa"/>
             <w:shd w:val="clear" w:color="auto" w:fill="auto"/>
             <w:tcMar>
               <w:top w:w="100" w:type="dxa"/>
@@ -2239,7 +2241,7 @@
         </w:tc>
         <w:tc>
           <w:tcPr>
-            <w:tcW w:w="10750" w:type="dxa"/>
+            <w:tcW w:w="7738" w:type="dxa"/>
             <w:shd w:val="clear" w:color="auto" w:fill="auto"/>
             <w:tcMar>
               <w:top w:w="100" w:type="dxa"/>
@@ -2261,8 +2263,8 @@
                 <w:noProof/>
               </w:rPr>
               <w:drawing>
-                <wp:inline distT="0" distB="0" distL="0" distR="0" wp14:anchorId="666F7E62" wp14:editId="5E5072F4">
-                  <wp:extent cx="3185781" cy="1790700"/>
+                <wp:inline distT="0" distB="0" distL="0" distR="0" wp14:anchorId="666F7E62" wp14:editId="5D2CC6F7">
+                  <wp:extent cx="4690554" cy="2636520"/>
                   <wp:effectExtent l="0" t="0" r="0" b="0"/>
                   <wp:docPr id="8" name="Picture 8"/>
                   <wp:cNvGraphicFramePr>
@@ -2283,7 +2285,7 @@
                         <pic:spPr bwMode="auto">
                           <a:xfrm>
                             <a:off x="0" y="0"/>
-                            <a:ext cx="3233943" cy="1817772"/>
+                            <a:ext cx="4770258" cy="2681321"/>
                           </a:xfrm>
                           <a:prstGeom prst="rect">
                             <a:avLst/>
@@ -2307,7 +2309,7 @@
         </w:tc>
         <w:tc>
           <w:tcPr>
-            <w:tcW w:w="2564" w:type="dxa"/>
+            <w:tcW w:w="4490" w:type="dxa"/>
           </w:tcPr>
           <w:p>
             <w:pPr>
@@ -2322,10 +2324,7 @@
         </w:tc>
       </w:tr>
     </w:tbl>
-    <w:p>
-      <w:bookmarkStart w:id="1" w:name="_GoBack"/>
-      <w:bookmarkEnd w:id="1"/>
-    </w:p>
+    <w:p/>
     <w:sectPr>
       <w:pgSz w:w="16838" w:h="11906" w:orient="landscape"/>
       <w:pgMar w:top="1440" w:right="1440" w:bottom="1440" w:left="1440" w:header="708" w:footer="708" w:gutter="0"/>
@@ -2459,6 +2458,7 @@
     <w:lsdException w:name="HTML Sample" w:semiHidden="1" w:unhideWhenUsed="1"/>
     <w:lsdException w:name="HTML Typewriter" w:semiHidden="1" w:unhideWhenUsed="1"/>
     <w:lsdException w:name="HTML Variable" w:semiHidden="1" w:unhideWhenUsed="1"/>
+    <w:lsdException w:name="Normal Table" w:semiHidden="1" w:unhideWhenUsed="1"/>
     <w:lsdException w:name="annotation subject" w:semiHidden="1" w:unhideWhenUsed="1"/>
     <w:lsdException w:name="No List" w:semiHidden="1" w:unhideWhenUsed="1"/>
     <w:lsdException w:name="Outline List 1" w:semiHidden="1" w:unhideWhenUsed="1"/>
@@ -2505,8 +2505,10 @@
     <w:lsdException w:name="Table Subtle 2" w:semiHidden="1" w:unhideWhenUsed="1"/>
     <w:lsdException w:name="Table Web 1" w:semiHidden="1" w:unhideWhenUsed="1"/>
     <w:lsdException w:name="Table Web 2" w:semiHidden="1" w:unhideWhenUsed="1"/>
+    <w:lsdException w:name="Table Web 3" w:semiHidden="1" w:unhideWhenUsed="1"/>
     <w:lsdException w:name="Balloon Text" w:semiHidden="1" w:unhideWhenUsed="1"/>
     <w:lsdException w:name="Table Grid" w:uiPriority="39"/>
+    <w:lsdException w:name="Table Theme" w:semiHidden="1" w:unhideWhenUsed="1"/>
     <w:lsdException w:name="Placeholder Text" w:semiHidden="1"/>
     <w:lsdException w:name="No Spacing" w:uiPriority="1" w:qFormat="1"/>
     <w:lsdException w:name="Light Shading" w:uiPriority="60"/>

</xml_diff>